<commit_message>
Update to Publishing to Word via Pathway
</commit_message>
<xml_diff>
--- a/HelpResourcesSources/TechnicalNotes/Publishing FLEx Dictionaries Using Microsoft Word via Pathway.docx
+++ b/HelpResourcesSources/TechnicalNotes/Publishing FLEx Dictionaries Using Microsoft Word via Pathway.docx
@@ -34,32 +34,10 @@
         <w:rPr>
           <w:szCs w:val="36"/>
         </w:rPr>
-        <w:t>August</w:t>
-      </w:r>
-      <w:r>
-        <w:rPr>
-          <w:szCs w:val="36"/>
-        </w:rPr>
-        <w:t xml:space="preserve"> </w:t>
-      </w:r>
-      <w:r>
-        <w:rPr>
-          <w:szCs w:val="36"/>
-        </w:rPr>
-        <w:t>3</w:t>
-      </w:r>
-      <w:r>
-        <w:rPr>
-          <w:szCs w:val="36"/>
-        </w:rPr>
-        <w:t>1</w:t>
-      </w:r>
-      <w:r>
-        <w:rPr>
-          <w:szCs w:val="36"/>
-        </w:rPr>
-        <w:t>, 2023</w:t>
-      </w:r>
+        <w:t>January 9, 2023</w:t>
+      </w:r>
+      <w:bookmarkStart w:id="1" w:name="_GoBack"/>
+      <w:bookmarkEnd w:id="1"/>
     </w:p>
     <w:p>
       <w:pPr>
@@ -81,8 +59,6 @@
         <w:fldChar w:fldCharType="separate"/>
       </w:r>
     </w:p>
-    <w:bookmarkStart w:id="1" w:name="_GoBack"/>
-    <w:bookmarkEnd w:id="1"/>
     <w:p>
       <w:pPr>
         <w:pStyle w:val="TOC1"/>
@@ -97,108 +73,63 @@
           <w:lang w:eastAsia="en-US"/>
         </w:rPr>
       </w:pPr>
-      <w:r>
-        <w:rPr>
-          <w:rStyle w:val="Hyperlink"/>
-          <w:noProof/>
-        </w:rPr>
-        <w:fldChar w:fldCharType="begin"/>
-      </w:r>
-      <w:r>
-        <w:rPr>
-          <w:rStyle w:val="Hyperlink"/>
-          <w:noProof/>
-        </w:rPr>
-        <w:instrText xml:space="preserve"> </w:instrText>
-      </w:r>
-      <w:r>
-        <w:rPr>
-          <w:noProof/>
-        </w:rPr>
-        <w:instrText>HYPERLINK \l "_Toc144471856"</w:instrText>
-      </w:r>
-      <w:r>
-        <w:rPr>
-          <w:rStyle w:val="Hyperlink"/>
-          <w:noProof/>
-        </w:rPr>
-        <w:instrText xml:space="preserve"> </w:instrText>
-      </w:r>
-      <w:r>
-        <w:rPr>
-          <w:rStyle w:val="Hyperlink"/>
-          <w:noProof/>
-        </w:rPr>
-      </w:r>
-      <w:r>
-        <w:rPr>
-          <w:rStyle w:val="Hyperlink"/>
-          <w:noProof/>
-        </w:rPr>
-        <w:fldChar w:fldCharType="separate"/>
-      </w:r>
-      <w:r>
-        <w:rPr>
-          <w:rStyle w:val="Hyperlink"/>
-          <w:noProof/>
-        </w:rPr>
-        <w:t>Publishing FLEx Dictionaries Using Microsoft Word via Pathway</w:t>
-      </w:r>
-      <w:r>
-        <w:rPr>
-          <w:noProof/>
-          <w:webHidden/>
-        </w:rPr>
-        <w:tab/>
-      </w:r>
-      <w:r>
-        <w:rPr>
-          <w:noProof/>
-          <w:webHidden/>
-        </w:rPr>
-        <w:fldChar w:fldCharType="begin"/>
-      </w:r>
-      <w:r>
-        <w:rPr>
-          <w:noProof/>
-          <w:webHidden/>
-        </w:rPr>
-        <w:instrText xml:space="preserve"> PAGEREF _Toc144471856 \h </w:instrText>
-      </w:r>
-      <w:r>
-        <w:rPr>
-          <w:noProof/>
-          <w:webHidden/>
-        </w:rPr>
-      </w:r>
-      <w:r>
-        <w:rPr>
-          <w:noProof/>
-          <w:webHidden/>
-        </w:rPr>
-        <w:fldChar w:fldCharType="separate"/>
-      </w:r>
-      <w:r>
-        <w:rPr>
-          <w:noProof/>
-          <w:webHidden/>
-        </w:rPr>
-        <w:t>1</w:t>
-      </w:r>
-      <w:r>
-        <w:rPr>
-          <w:noProof/>
-          <w:webHidden/>
-        </w:rPr>
-        <w:fldChar w:fldCharType="end"/>
-      </w:r>
-      <w:r>
-        <w:rPr>
-          <w:rStyle w:val="Hyperlink"/>
-          <w:noProof/>
-        </w:rPr>
-        <w:fldChar w:fldCharType="end"/>
-      </w:r>
+      <w:hyperlink w:anchor="_Toc144471856" w:history="1">
+        <w:r>
+          <w:rPr>
+            <w:rStyle w:val="Hyperlink"/>
+            <w:noProof/>
+          </w:rPr>
+          <w:t>Publishing FLEx Dictionaries Using Microsoft Word via Pathway</w:t>
+        </w:r>
+        <w:r>
+          <w:rPr>
+            <w:noProof/>
+            <w:webHidden/>
+          </w:rPr>
+          <w:tab/>
+        </w:r>
+        <w:r>
+          <w:rPr>
+            <w:noProof/>
+            <w:webHidden/>
+          </w:rPr>
+          <w:fldChar w:fldCharType="begin"/>
+        </w:r>
+        <w:r>
+          <w:rPr>
+            <w:noProof/>
+            <w:webHidden/>
+          </w:rPr>
+          <w:instrText xml:space="preserve"> PAGEREF _Toc144471856 \h </w:instrText>
+        </w:r>
+        <w:r>
+          <w:rPr>
+            <w:noProof/>
+            <w:webHidden/>
+          </w:rPr>
+        </w:r>
+        <w:r>
+          <w:rPr>
+            <w:noProof/>
+            <w:webHidden/>
+          </w:rPr>
+          <w:fldChar w:fldCharType="separate"/>
+        </w:r>
+        <w:r>
+          <w:rPr>
+            <w:noProof/>
+            <w:webHidden/>
+          </w:rPr>
+          <w:t>1</w:t>
+        </w:r>
+        <w:r>
+          <w:rPr>
+            <w:noProof/>
+            <w:webHidden/>
+          </w:rPr>
+          <w:fldChar w:fldCharType="end"/>
+        </w:r>
+      </w:hyperlink>
     </w:p>
     <w:p>
       <w:pPr>
@@ -6169,6 +6100,9 @@
         <w:t>‎</w:t>
       </w:r>
       <w:r>
+        <w:t>3.4</w:t>
+      </w:r>
+      <w:r>
         <w:fldChar w:fldCharType="end"/>
       </w:r>
       <w:r>
@@ -6285,6 +6219,9 @@
         <w:t>‎</w:t>
       </w:r>
       <w:r>
+        <w:t>3.3</w:t>
+      </w:r>
+      <w:r>
         <w:fldChar w:fldCharType="end"/>
       </w:r>
       <w:r>
@@ -6303,6 +6240,9 @@
         <w:t>‎</w:t>
       </w:r>
       <w:r>
+        <w:t>3.3.1</w:t>
+      </w:r>
+      <w:r>
         <w:fldChar w:fldCharType="end"/>
       </w:r>
       <w:r>
@@ -6373,6 +6313,9 @@
           <w:cs/>
         </w:rPr>
         <w:t>‎</w:t>
+      </w:r>
+      <w:r>
+        <w:t>3.3.5</w:t>
       </w:r>
       <w:r>
         <w:fldChar w:fldCharType="end"/>
@@ -6687,6 +6630,9 @@
         <w:t>‎</w:t>
       </w:r>
       <w:r>
+        <w:t>3.6</w:t>
+      </w:r>
+      <w:r>
         <w:fldChar w:fldCharType="end"/>
       </w:r>
       <w:r>
@@ -6723,6 +6669,13 @@
         <w:fldChar w:fldCharType="separate"/>
       </w:r>
       <w:r>
+        <w:rPr>
+          <w:b/>
+          <w:bCs/>
+        </w:rPr>
+        <w:t>Error! Reference source not found.</w:t>
+      </w:r>
+      <w:r>
         <w:fldChar w:fldCharType="end"/>
       </w:r>
     </w:p>
@@ -6769,10 +6722,17 @@
         <w:pStyle w:val="BodyText"/>
       </w:pPr>
       <w:r>
+        <w:lastRenderedPageBreak/>
         <w:t xml:space="preserve">To insert a page number, </w:t>
       </w:r>
       <w:r>
-        <w:t>use Design…Page Number…Top of Page…Plain Number, or whatever version you desire.</w:t>
+        <w:t>use Design…Page Number…</w:t>
+      </w:r>
+      <w:r>
+        <w:t>Current Position</w:t>
+      </w:r>
+      <w:r>
+        <w:t>…Plain Number, or whatever version you desire.</w:t>
       </w:r>
     </w:p>
     <w:p>
@@ -6780,7 +6740,6 @@
         <w:pStyle w:val="BodyText"/>
       </w:pPr>
       <w:r>
-        <w:lastRenderedPageBreak/>
         <w:t>Word provides an easy way to insert text from the first style on a page and/or the last style on a page. This provides a way to show dictionary headwords for the current page. There are some consideration</w:t>
       </w:r>
       <w:r>
@@ -6868,6 +6827,9 @@
         <w:pStyle w:val="BodyText"/>
       </w:pPr>
       <w:r>
+        <w:rPr>
+          <w:noProof/>
+        </w:rPr>
         <w:drawing>
           <wp:inline distT="0" distB="0" distL="0" distR="0" wp14:anchorId="5ECE6C49" wp14:editId="588D05D8">
             <wp:extent cx="5943600" cy="3857625"/>
@@ -6918,6 +6880,9 @@
         <w:pStyle w:val="BodyText"/>
       </w:pPr>
       <w:r>
+        <w:rPr>
+          <w:noProof/>
+        </w:rPr>
         <w:lastRenderedPageBreak/>
         <w:drawing>
           <wp:inline distT="0" distB="0" distL="0" distR="0" wp14:anchorId="16EC069F" wp14:editId="77C6BAB4">
@@ -7069,7 +7034,7 @@
         <w:t>‎</w:t>
       </w:r>
       <w:r>
-        <w:t>3.7</w:t>
+        <w:t>3.8</w:t>
       </w:r>
       <w:r>
         <w:fldChar w:fldCharType="end"/>
@@ -7375,13 +7340,7 @@
         <w:t>‎</w:t>
       </w:r>
       <w:r>
-        <w:t>2</w:t>
-      </w:r>
-      <w:r>
-        <w:t>.</w:t>
-      </w:r>
-      <w:r>
-        <w:t>2</w:t>
+        <w:t>2.2</w:t>
       </w:r>
       <w:r>
         <w:fldChar w:fldCharType="end"/>
@@ -9289,6 +9248,74 @@
                 <w:b/>
                 <w:bCs/>
               </w:rPr>
+              <w:t>^</w:t>
+            </w:r>
+            <w:proofErr w:type="spellStart"/>
+            <w:r>
+              <w:rPr>
+                <w:rFonts w:ascii="Courier New" w:hAnsi="Courier New" w:cs="Courier New"/>
+                <w:b/>
+                <w:bCs/>
+              </w:rPr>
+              <w:t>uN</w:t>
+            </w:r>
+            <w:proofErr w:type="spellEnd"/>
+          </w:p>
+        </w:tc>
+        <w:tc>
+          <w:tcPr>
+            <w:tcW w:w="2700" w:type="dxa"/>
+          </w:tcPr>
+          <w:p>
+            <w:pPr>
+              <w:pStyle w:val="Tablecells"/>
+            </w:pPr>
+            <w:r>
+              <w:t>Unicode character</w:t>
+            </w:r>
+          </w:p>
+        </w:tc>
+        <w:tc>
+          <w:tcPr>
+            <w:tcW w:w="5665" w:type="dxa"/>
+          </w:tcPr>
+          <w:p>
+            <w:pPr>
+              <w:pStyle w:val="Tablecells"/>
+            </w:pPr>
+            <w:r>
+              <w:t>N is a decimal number (only in Find box)</w:t>
+            </w:r>
+            <w:r>
+              <w:br/>
+              <w:t xml:space="preserve">e.g. to find </w:t>
+            </w:r>
+            <w:r>
+              <w:t>Unicode line separator U+2028, ^u8232</w:t>
+            </w:r>
+          </w:p>
+        </w:tc>
+      </w:tr>
+      <w:tr>
+        <w:tc>
+          <w:tcPr>
+            <w:tcW w:w="985" w:type="dxa"/>
+          </w:tcPr>
+          <w:p>
+            <w:pPr>
+              <w:pStyle w:val="Tablecells"/>
+              <w:rPr>
+                <w:rFonts w:ascii="Courier New" w:hAnsi="Courier New" w:cs="Courier New"/>
+                <w:b/>
+                <w:bCs/>
+              </w:rPr>
+            </w:pPr>
+            <w:r>
+              <w:rPr>
+                <w:rFonts w:ascii="Courier New" w:hAnsi="Courier New" w:cs="Courier New"/>
+                <w:b/>
+                <w:bCs/>
+              </w:rPr>
               <w:t>^&amp;</w:t>
             </w:r>
           </w:p>
@@ -10022,6 +10049,7 @@
                 <w:b/>
                 <w:bCs/>
               </w:rPr>
+              <w:lastRenderedPageBreak/>
               <w:t>^n</w:t>
             </w:r>
           </w:p>
@@ -10123,7 +10151,6 @@
                 <w:b/>
                 <w:bCs/>
               </w:rPr>
-              <w:lastRenderedPageBreak/>
               <w:t>^=</w:t>
             </w:r>
           </w:p>
@@ -11613,7 +11640,11 @@
         <w:t xml:space="preserve"> with</w:t>
       </w:r>
       <w:r>
-        <w:t xml:space="preserve"> an expression in parentheses with a sequence of one or more upper or lower case letters </w:t>
+        <w:t xml:space="preserve"> an expression in parentheses with a sequence of one or more upper or lower case </w:t>
+      </w:r>
+      <w:r>
+        <w:lastRenderedPageBreak/>
+        <w:t xml:space="preserve">letters </w:t>
       </w:r>
       <w:r>
         <w:rPr>
@@ -11631,11 +11662,7 @@
         <w:t>([A-z]@)</w:t>
       </w:r>
       <w:r>
-        <w:t xml:space="preserve">. When in the “Use wildcards” mode, we can’t use ^p for a paragraph mark, so we </w:t>
-      </w:r>
-      <w:r>
-        <w:lastRenderedPageBreak/>
-        <w:t xml:space="preserve">use the ASCII code syntax instead, which is </w:t>
+        <w:t xml:space="preserve">. When in the “Use wildcards” mode, we can’t use ^p for a paragraph mark, so we use the ASCII code syntax instead, which is </w:t>
       </w:r>
       <w:r>
         <w:rPr>
@@ -11813,6 +11840,9 @@
         <w:pStyle w:val="BodyText"/>
       </w:pPr>
       <w:r>
+        <w:rPr>
+          <w:noProof/>
+        </w:rPr>
         <w:drawing>
           <wp:inline distT="0" distB="0" distL="0" distR="0" wp14:anchorId="1959DCE3" wp14:editId="277BBDDE">
             <wp:extent cx="2896004" cy="1609950"/>
@@ -11990,6 +12020,7 @@
         <w:pStyle w:val="BodyText"/>
       </w:pPr>
       <w:r>
+        <w:lastRenderedPageBreak/>
         <w:t>With external links, e</w:t>
       </w:r>
       <w:r>
@@ -12053,7 +12084,6 @@
         <w:rPr>
           <w:rStyle w:val="exampletext"/>
         </w:rPr>
-        <w:lastRenderedPageBreak/>
         <w:t>&lt;Relationship Id="rId5" Type="http://schemas.openxmlformats.org/officeDocument/2006/relationships/image" Target="</w:t>
       </w:r>
       <w:proofErr w:type="gramStart"/>
@@ -12543,6 +12573,9 @@
       </w:r>
       <w:r>
         <w:br/>
+      </w:r>
+      <w:r>
+        <w:lastRenderedPageBreak/>
         <w:t xml:space="preserve">        If </w:t>
       </w:r>
       <w:proofErr w:type="spellStart"/>
@@ -12573,9 +12606,6 @@
       <w:proofErr w:type="spellEnd"/>
       <w:r>
         <w:br/>
-      </w:r>
-      <w:r>
-        <w:lastRenderedPageBreak/>
         <w:t xml:space="preserve">                .Style = </w:t>
       </w:r>
       <w:proofErr w:type="spellStart"/>
@@ -12779,7 +12809,85 @@
         <w:pStyle w:val="BodyText"/>
       </w:pPr>
       <w:r>
-        <w:t xml:space="preserve">In a right-to-left publication, </w:t>
+        <w:t xml:space="preserve">Bidirectional (bidi) dictionaries have data in both left-to-right (LTR) and right-to-left (RTL) scripts. </w:t>
+      </w:r>
+      <w:r>
+        <w:t xml:space="preserve">A standard bidirectional algorithm (see </w:t>
+      </w:r>
+      <w:r>
+        <w:fldChar w:fldCharType="begin"/>
+      </w:r>
+      <w:r>
+        <w:instrText xml:space="preserve"> REF _Ref143870637 \r \h </w:instrText>
+      </w:r>
+      <w:r>
+        <w:fldChar w:fldCharType="separate"/>
+      </w:r>
+      <w:r>
+        <w:rPr>
+          <w:cs/>
+        </w:rPr>
+        <w:t>‎</w:t>
+      </w:r>
+      <w:r>
+        <w:t>4.3</w:t>
+      </w:r>
+      <w:r>
+        <w:fldChar w:fldCharType="end"/>
+      </w:r>
+      <w:r>
+        <w:t xml:space="preserve">) is used to lay out a paragraph with mixed directions. </w:t>
+      </w:r>
+      <w:r>
+        <w:t>Entries</w:t>
+      </w:r>
+      <w:r>
+        <w:t xml:space="preserve"> can be laid out in </w:t>
+      </w:r>
+      <w:proofErr w:type="gramStart"/>
+      <w:r>
+        <w:t>a</w:t>
+      </w:r>
+      <w:proofErr w:type="gramEnd"/>
+      <w:r>
+        <w:t xml:space="preserve"> LTR or RTL page layout. The direction chosen is typically based on the primary reading orientation of the intended audience. If the language of headwords is RTL</w:t>
+      </w:r>
+      <w:r>
+        <w:t xml:space="preserve"> and the page layout is LTR</w:t>
+      </w:r>
+      <w:r>
+        <w:t xml:space="preserve">, its harder to locate headwords since the part of the headword at the margin is the end of the RTL word. </w:t>
+      </w:r>
+      <w:proofErr w:type="gramStart"/>
+      <w:r>
+        <w:t>A</w:t>
+      </w:r>
+      <w:proofErr w:type="gramEnd"/>
+      <w:r>
+        <w:t xml:space="preserve"> RTL page layout is easier to read in this respect.</w:t>
+      </w:r>
+    </w:p>
+    <w:p>
+      <w:pPr>
+        <w:pStyle w:val="BodyText"/>
+      </w:pPr>
+      <w:r>
+        <w:lastRenderedPageBreak/>
+        <w:t xml:space="preserve">In </w:t>
+      </w:r>
+      <w:proofErr w:type="gramStart"/>
+      <w:r>
+        <w:t>a</w:t>
+      </w:r>
+      <w:proofErr w:type="gramEnd"/>
+      <w:r>
+        <w:t xml:space="preserve"> </w:t>
+      </w:r>
+      <w:r>
+        <w:t>RTL</w:t>
+      </w:r>
+      <w:r>
+        <w:t xml:space="preserve"> publication, </w:t>
       </w:r>
       <w:r>
         <w:t>text is laid out as shown in this sample:</w:t>
@@ -12790,7 +12898,9 @@
         <w:pStyle w:val="BodyText"/>
       </w:pPr>
       <w:r>
-        <w:lastRenderedPageBreak/>
+        <w:rPr>
+          <w:noProof/>
+        </w:rPr>
         <w:drawing>
           <wp:inline distT="0" distB="0" distL="0" distR="0" wp14:anchorId="0E932A51" wp14:editId="3ECB171B">
             <wp:extent cx="3524742" cy="2514951"/>
@@ -12836,10 +12946,27 @@
         <w:t xml:space="preserve">Text is read from right-to-left within a line, and reading continues down the right side of the page to the next column, and continues across a page spread from right to left. Page numbers increase from right to left. </w:t>
       </w:r>
       <w:r>
-        <w:t>Right-to-left (e.g., Arabic) b</w:t>
-      </w:r>
-      <w:r>
-        <w:t>ooks are opened from the opposite side as they are for a left-to-right (e.g., English) book.</w:t>
+        <w:t>RTL</w:t>
+      </w:r>
+      <w:r>
+        <w:t xml:space="preserve"> (e.g., Arabic) b</w:t>
+      </w:r>
+      <w:r>
+        <w:t xml:space="preserve">ooks are opened from the opposite side as they are for </w:t>
+      </w:r>
+      <w:proofErr w:type="gramStart"/>
+      <w:r>
+        <w:t>a</w:t>
+      </w:r>
+      <w:proofErr w:type="gramEnd"/>
+      <w:r>
+        <w:t xml:space="preserve"> </w:t>
+      </w:r>
+      <w:r>
+        <w:t>LTR</w:t>
+      </w:r>
+      <w:r>
+        <w:t xml:space="preserve"> (e.g., English) book.</w:t>
       </w:r>
     </w:p>
     <w:p>
@@ -13262,6 +13389,9 @@
         <w:pStyle w:val="BodyText"/>
       </w:pPr>
       <w:r>
+        <w:rPr>
+          <w:noProof/>
+        </w:rPr>
         <w:drawing>
           <wp:inline distT="0" distB="0" distL="0" distR="0" wp14:anchorId="123F01ED" wp14:editId="16399314">
             <wp:extent cx="4153480" cy="924054"/>
@@ -13324,6 +13454,9 @@
         <w:pStyle w:val="BodyText"/>
       </w:pPr>
       <w:r>
+        <w:rPr>
+          <w:noProof/>
+        </w:rPr>
         <w:drawing>
           <wp:inline distT="0" distB="0" distL="0" distR="0" wp14:anchorId="5E8DD001" wp14:editId="0171AB55">
             <wp:extent cx="4782217" cy="790685"/>
@@ -13381,6 +13514,9 @@
         <w:pStyle w:val="BodyText"/>
       </w:pPr>
       <w:r>
+        <w:rPr>
+          <w:noProof/>
+        </w:rPr>
         <w:drawing>
           <wp:inline distT="0" distB="0" distL="0" distR="0" wp14:anchorId="626F42DD" wp14:editId="6164F5CB">
             <wp:extent cx="3296110" cy="1009791"/>
@@ -13451,6 +13587,9 @@
         <w:t xml:space="preserve"> </w:t>
       </w:r>
       <w:r>
+        <w:rPr>
+          <w:noProof/>
+        </w:rPr>
         <w:drawing>
           <wp:inline distT="0" distB="0" distL="0" distR="0" wp14:anchorId="48093937" wp14:editId="24E4D3CA">
             <wp:extent cx="2295845" cy="1200318"/>
@@ -14507,6 +14646,9 @@
         <w:pStyle w:val="BodyText"/>
       </w:pPr>
       <w:r>
+        <w:rPr>
+          <w:noProof/>
+        </w:rPr>
         <w:lastRenderedPageBreak/>
         <w:drawing>
           <wp:inline distT="0" distB="0" distL="0" distR="0" wp14:anchorId="5C9BA7AE" wp14:editId="5A7C9739">
@@ -14612,6 +14754,9 @@
         <w:pStyle w:val="BodyText"/>
       </w:pPr>
       <w:r>
+        <w:rPr>
+          <w:noProof/>
+        </w:rPr>
         <w:drawing>
           <wp:inline distT="0" distB="0" distL="0" distR="0" wp14:anchorId="7603D4D8" wp14:editId="0C0969A5">
             <wp:extent cx="2886478" cy="228632"/>
@@ -14769,6 +14914,9 @@
         <w:pStyle w:val="BodyText"/>
       </w:pPr>
       <w:r>
+        <w:rPr>
+          <w:noProof/>
+        </w:rPr>
         <w:drawing>
           <wp:inline distT="0" distB="0" distL="0" distR="0" wp14:anchorId="2CFA5748" wp14:editId="1AF333FC">
             <wp:extent cx="2829320" cy="257211"/>
@@ -14825,6 +14973,9 @@
         <w:pStyle w:val="BodyText"/>
       </w:pPr>
       <w:r>
+        <w:rPr>
+          <w:noProof/>
+        </w:rPr>
         <w:drawing>
           <wp:inline distT="0" distB="0" distL="0" distR="0" wp14:anchorId="0D35BCB7" wp14:editId="61955D6B">
             <wp:extent cx="3477110" cy="238158"/>
@@ -14947,6 +15098,9 @@
         <w:pStyle w:val="BodyText"/>
       </w:pPr>
       <w:r>
+        <w:rPr>
+          <w:noProof/>
+        </w:rPr>
         <w:drawing>
           <wp:inline distT="0" distB="0" distL="0" distR="0" wp14:anchorId="164CA25F" wp14:editId="14FDD53B">
             <wp:extent cx="2838846" cy="257211"/>
@@ -15083,6 +15237,9 @@
         <w:pStyle w:val="BodyText"/>
       </w:pPr>
       <w:r>
+        <w:rPr>
+          <w:noProof/>
+        </w:rPr>
         <w:drawing>
           <wp:inline distT="0" distB="0" distL="0" distR="0" wp14:anchorId="6C0ED8C7" wp14:editId="109F4434">
             <wp:extent cx="2829320" cy="228632"/>
@@ -15136,6 +15293,9 @@
         <w:pStyle w:val="BodyText"/>
       </w:pPr>
       <w:r>
+        <w:rPr>
+          <w:noProof/>
+        </w:rPr>
         <w:drawing>
           <wp:inline distT="0" distB="0" distL="0" distR="0" wp14:anchorId="342D4CD3" wp14:editId="48E8F7CB">
             <wp:extent cx="2905530" cy="266737"/>
@@ -15261,6 +15421,9 @@
         <w:pStyle w:val="BodyText"/>
       </w:pPr>
       <w:r>
+        <w:rPr>
+          <w:noProof/>
+        </w:rPr>
         <w:drawing>
           <wp:inline distT="0" distB="0" distL="0" distR="0" wp14:anchorId="2DFDC287" wp14:editId="7B1C8630">
             <wp:extent cx="2819794" cy="228632"/>
@@ -15311,6 +15474,9 @@
         <w:pStyle w:val="BodyText"/>
       </w:pPr>
       <w:r>
+        <w:rPr>
+          <w:noProof/>
+        </w:rPr>
         <w:drawing>
           <wp:inline distT="0" distB="0" distL="0" distR="0" wp14:anchorId="1E77171C" wp14:editId="59BE3FBF">
             <wp:extent cx="2876951" cy="247685"/>
@@ -15471,6 +15637,9 @@
         <w:pStyle w:val="BodyText"/>
       </w:pPr>
       <w:r>
+        <w:rPr>
+          <w:noProof/>
+        </w:rPr>
         <w:drawing>
           <wp:inline distT="0" distB="0" distL="0" distR="0" wp14:anchorId="10884867" wp14:editId="574E5575">
             <wp:extent cx="2981741" cy="695422"/>
@@ -16080,7 +16249,7 @@
       <w:rPr>
         <w:noProof/>
       </w:rPr>
-      <w:t>9/1/2023</w:t>
+      <w:t>1/9/2024</w:t>
     </w:r>
     <w:r>
       <w:fldChar w:fldCharType="end"/>
@@ -16127,7 +16296,7 @@
         <w:rStyle w:val="PageNumber"/>
         <w:noProof/>
       </w:rPr>
-      <w:t>9/1/2023</w:t>
+      <w:t>1/9/2024</w:t>
     </w:r>
     <w:r>
       <w:rPr>
@@ -16287,15 +16456,29 @@
       </w:rPr>
       <w:tab/>
     </w:r>
-    <w:fldSimple w:instr=" STYLEREF &quot;Heading 1&quot; \* MERGEFORMAT ">
-      <w:r>
-        <w:rPr>
-          <w:rStyle w:val="PageNumber"/>
-          <w:noProof/>
-        </w:rPr>
-        <w:t>Introduction</w:t>
-      </w:r>
-    </w:fldSimple>
+    <w:r>
+      <w:fldChar w:fldCharType="begin"/>
+    </w:r>
+    <w:r>
+      <w:instrText xml:space="preserve"> STYLEREF "Heading 1" \* MERGEFORMAT </w:instrText>
+    </w:r>
+    <w:r>
+      <w:fldChar w:fldCharType="separate"/>
+    </w:r>
+    <w:r>
+      <w:rPr>
+        <w:rStyle w:val="PageNumber"/>
+        <w:noProof/>
+      </w:rPr>
+      <w:t>Introduction</w:t>
+    </w:r>
+    <w:r>
+      <w:rPr>
+        <w:rStyle w:val="PageNumber"/>
+        <w:noProof/>
+      </w:rPr>
+      <w:fldChar w:fldCharType="end"/>
+    </w:r>
   </w:p>
 </w:hdr>
 </file>
@@ -18586,6 +18769,7 @@
   <w:style w:type="character" w:default="1" w:styleId="DefaultParagraphFont">
     <w:name w:val="Default Paragraph Font"/>
     <w:uiPriority w:val="1"/>
+    <w:semiHidden/>
     <w:unhideWhenUsed/>
   </w:style>
   <w:style w:type="table" w:default="1" w:styleId="TableNormal">
@@ -19423,7 +19607,7 @@
 </file>
 
 <file path=customXml/itemProps1.xml><?xml version="1.0" encoding="utf-8"?>
-<ds:datastoreItem xmlns:ds="http://schemas.openxmlformats.org/officeDocument/2006/customXml" ds:itemID="{60152EE3-06DE-4B1C-B0D2-DC8E128E7242}">
+<ds:datastoreItem xmlns:ds="http://schemas.openxmlformats.org/officeDocument/2006/customXml" ds:itemID="{38847167-677C-4AD6-91D7-4C8AC7EBF636}">
   <ds:schemaRefs>
     <ds:schemaRef ds:uri="http://schemas.openxmlformats.org/officeDocument/2006/bibliography"/>
   </ds:schemaRefs>

</xml_diff>